<commit_message>
Antecedentes_rev1.0.docx corregido por nosotros
</commit_message>
<xml_diff>
--- a/Antecedentes_rev1.0.docx
+++ b/Antecedentes_rev1.0.docx
@@ -1,6 +1,6 @@
 
 <file path=word/document.xml><?xml version="1.0" encoding="utf-8"?>
-<w:document xmlns:ve="http://schemas.openxmlformats.org/markup-compatibility/2006" xmlns:o="urn:schemas-microsoft-com:office:office" xmlns:r="http://schemas.openxmlformats.org/officeDocument/2006/relationships" xmlns:m="http://schemas.openxmlformats.org/officeDocument/2006/math" xmlns:v="urn:schemas-microsoft-com:vml" xmlns:wp="http://schemas.openxmlformats.org/drawingml/2006/wordprocessingDrawing" xmlns:w10="urn:schemas-microsoft-com:office:word" xmlns:w="http://schemas.openxmlformats.org/wordprocessingml/2006/main" xmlns:wne="http://schemas.microsoft.com/office/word/2006/wordml">
+<w:document xmlns:wpc="http://schemas.microsoft.com/office/word/2010/wordprocessingCanvas" xmlns:mc="http://schemas.openxmlformats.org/markup-compatibility/2006" xmlns:o="urn:schemas-microsoft-com:office:office" xmlns:r="http://schemas.openxmlformats.org/officeDocument/2006/relationships" xmlns:m="http://schemas.openxmlformats.org/officeDocument/2006/math" xmlns:v="urn:schemas-microsoft-com:vml" xmlns:wp14="http://schemas.microsoft.com/office/word/2010/wordprocessingDrawing" xmlns:wp="http://schemas.openxmlformats.org/drawingml/2006/wordprocessingDrawing" xmlns:w10="urn:schemas-microsoft-com:office:word" xmlns:w="http://schemas.openxmlformats.org/wordprocessingml/2006/main" xmlns:w14="http://schemas.microsoft.com/office/word/2010/wordml" xmlns:wpg="http://schemas.microsoft.com/office/word/2010/wordprocessingGroup" xmlns:wpi="http://schemas.microsoft.com/office/word/2010/wordprocessingInk" xmlns:wne="http://schemas.microsoft.com/office/word/2006/wordml" xmlns:wps="http://schemas.microsoft.com/office/word/2010/wordprocessingShape" mc:Ignorable="w14 wp14">
   <w:body>
     <w:p>
       <w:pPr>
@@ -16,6 +16,8 @@
           <w:szCs w:val="24"/>
         </w:rPr>
       </w:pPr>
+      <w:bookmarkStart w:id="0" w:name="_GoBack"/>
+      <w:bookmarkEnd w:id="0"/>
       <w:r>
         <w:rPr>
           <w:rFonts w:ascii="Arial" w:hAnsi="Arial" w:cs="Arial"/>
@@ -1999,8 +2001,6 @@
           <w:szCs w:val="24"/>
         </w:rPr>
       </w:pPr>
-      <w:bookmarkStart w:id="0" w:name="_GoBack"/>
-      <w:bookmarkEnd w:id="0"/>
       <w:r>
         <w:rPr>
           <w:rFonts w:ascii="Arial" w:hAnsi="Arial" w:cs="Arial"/>
@@ -2169,7 +2169,7 @@
 </file>
 
 <file path=word/numbering.xml><?xml version="1.0" encoding="utf-8"?>
-<w:numbering xmlns:ve="http://schemas.openxmlformats.org/markup-compatibility/2006" xmlns:o="urn:schemas-microsoft-com:office:office" xmlns:r="http://schemas.openxmlformats.org/officeDocument/2006/relationships" xmlns:m="http://schemas.openxmlformats.org/officeDocument/2006/math" xmlns:v="urn:schemas-microsoft-com:vml" xmlns:wp="http://schemas.openxmlformats.org/drawingml/2006/wordprocessingDrawing" xmlns:w10="urn:schemas-microsoft-com:office:word" xmlns:w="http://schemas.openxmlformats.org/wordprocessingml/2006/main" xmlns:wne="http://schemas.microsoft.com/office/word/2006/wordml">
+<w:numbering xmlns:wpc="http://schemas.microsoft.com/office/word/2010/wordprocessingCanvas" xmlns:mc="http://schemas.openxmlformats.org/markup-compatibility/2006" xmlns:o="urn:schemas-microsoft-com:office:office" xmlns:r="http://schemas.openxmlformats.org/officeDocument/2006/relationships" xmlns:m="http://schemas.openxmlformats.org/officeDocument/2006/math" xmlns:v="urn:schemas-microsoft-com:vml" xmlns:wp14="http://schemas.microsoft.com/office/word/2010/wordprocessingDrawing" xmlns:wp="http://schemas.openxmlformats.org/drawingml/2006/wordprocessingDrawing" xmlns:w10="urn:schemas-microsoft-com:office:word" xmlns:w="http://schemas.openxmlformats.org/wordprocessingml/2006/main" xmlns:w14="http://schemas.microsoft.com/office/word/2010/wordml" xmlns:wpg="http://schemas.microsoft.com/office/word/2010/wordprocessingGroup" xmlns:wpi="http://schemas.microsoft.com/office/word/2010/wordprocessingInk" xmlns:wne="http://schemas.microsoft.com/office/word/2006/wordml" xmlns:wps="http://schemas.microsoft.com/office/word/2010/wordprocessingShape" mc:Ignorable="w14 wp14">
   <w:abstractNum w:abstractNumId="0">
     <w:nsid w:val="03D3654B"/>
     <w:multiLevelType w:val="multilevel"/>
@@ -2754,7 +2754,7 @@
 </file>
 
 <file path=word/styles.xml><?xml version="1.0" encoding="utf-8"?>
-<w:styles xmlns:r="http://schemas.openxmlformats.org/officeDocument/2006/relationships" xmlns:w="http://schemas.openxmlformats.org/wordprocessingml/2006/main">
+<w:styles xmlns:mc="http://schemas.openxmlformats.org/markup-compatibility/2006" xmlns:r="http://schemas.openxmlformats.org/officeDocument/2006/relationships" xmlns:w="http://schemas.openxmlformats.org/wordprocessingml/2006/main" xmlns:w14="http://schemas.microsoft.com/office/word/2010/wordml" mc:Ignorable="w14">
   <w:docDefaults>
     <w:rPrDefault>
       <w:rPr>
@@ -2925,7 +2925,6 @@
     <w:uiPriority w:val="99"/>
     <w:semiHidden/>
     <w:unhideWhenUsed/>
-    <w:qFormat/>
     <w:tblPr>
       <w:tblInd w:w="0" w:type="dxa"/>
       <w:tblCellMar>
@@ -2961,15 +2960,15 @@
   <w:docDefaults>
     <w:rPrDefault>
       <w:rPr>
-        <w:rFonts w:asciiTheme="minorHAnsi" w:eastAsiaTheme="minorEastAsia" w:hAnsiTheme="minorHAnsi" w:cstheme="minorBidi"/>
+        <w:rFonts w:asciiTheme="minorHAnsi" w:eastAsiaTheme="minorHAnsi" w:hAnsiTheme="minorHAnsi" w:cstheme="minorBidi"/>
         <w:sz w:val="22"/>
         <w:szCs w:val="22"/>
-        <w:lang w:val="es-ES" w:eastAsia="es-ES" w:bidi="ar-SA"/>
+        <w:lang w:val="es-PA" w:eastAsia="en-US" w:bidi="ar-SA"/>
       </w:rPr>
     </w:rPrDefault>
     <w:pPrDefault>
       <w:pPr>
-        <w:spacing w:after="200" w:line="276" w:lineRule="auto"/>
+        <w:spacing w:line="276" w:lineRule="auto"/>
       </w:pPr>
     </w:pPrDefault>
   </w:docDefaults>
@@ -3115,6 +3114,7 @@
   <w:style w:type="paragraph" w:default="1" w:styleId="Normal">
     <w:name w:val="Normal"/>
     <w:qFormat/>
+    <w:rsid w:val="00DE5F00"/>
   </w:style>
   <w:style w:type="character" w:default="1" w:styleId="Fuentedeprrafopredeter">
     <w:name w:val="Default Paragraph Font"/>
@@ -3142,6 +3142,17 @@
     <w:uiPriority w:val="99"/>
     <w:semiHidden/>
     <w:unhideWhenUsed/>
+  </w:style>
+  <w:style w:type="paragraph" w:styleId="Prrafodelista">
+    <w:name w:val="List Paragraph"/>
+    <w:basedOn w:val="Normal"/>
+    <w:uiPriority w:val="34"/>
+    <w:qFormat/>
+    <w:rsid w:val="003A5438"/>
+    <w:pPr>
+      <w:ind w:left="720"/>
+      <w:contextualSpacing/>
+    </w:pPr>
   </w:style>
 </w:styles>
 </file>

</xml_diff>

<commit_message>
Documento revisado y corregido por la profesora
</commit_message>
<xml_diff>
--- a/Antecedentes_rev1.0.docx
+++ b/Antecedentes_rev1.0.docx
@@ -16,8 +16,6 @@
           <w:szCs w:val="24"/>
         </w:rPr>
       </w:pPr>
-      <w:bookmarkStart w:id="0" w:name="_GoBack"/>
-      <w:bookmarkEnd w:id="0"/>
       <w:r>
         <w:rPr>
           <w:rFonts w:ascii="Arial" w:hAnsi="Arial" w:cs="Arial"/>
@@ -918,6 +916,27 @@
         <w:jc w:val="both"/>
         <w:rPr>
           <w:rFonts w:ascii="Arial" w:hAnsi="Arial" w:cs="Arial"/>
+          <w:color w:val="FF0000"/>
+          <w:sz w:val="24"/>
+          <w:szCs w:val="24"/>
+        </w:rPr>
+      </w:pPr>
+      <w:r>
+        <w:rPr>
+          <w:rFonts w:ascii="Arial" w:hAnsi="Arial" w:cs="Arial"/>
+          <w:color w:val="FF0000"/>
+          <w:sz w:val="24"/>
+          <w:szCs w:val="24"/>
+        </w:rPr>
+        <w:t>Hemos identificado como procesos más relevantes los siguientes:</w:t>
+      </w:r>
+    </w:p>
+    <w:p>
+      <w:pPr>
+        <w:spacing w:line="360" w:lineRule="auto"/>
+        <w:jc w:val="both"/>
+        <w:rPr>
+          <w:rFonts w:ascii="Arial" w:hAnsi="Arial" w:cs="Arial"/>
           <w:sz w:val="24"/>
           <w:szCs w:val="24"/>
         </w:rPr>
@@ -929,7 +948,7 @@
           <w:sz w:val="24"/>
           <w:szCs w:val="24"/>
         </w:rPr>
-        <w:t xml:space="preserve"> Prop</w:t>
+        <w:t xml:space="preserve"> </w:t>
       </w:r>
       <w:r>
         <w:rPr>
@@ -938,7 +957,7 @@
           <w:sz w:val="24"/>
           <w:szCs w:val="24"/>
         </w:rPr>
-        <w:t>oner</w:t>
+        <w:t>Prop</w:t>
       </w:r>
       <w:r>
         <w:rPr>
@@ -947,6 +966,15 @@
           <w:sz w:val="24"/>
           <w:szCs w:val="24"/>
         </w:rPr>
+        <w:t>osición del</w:t>
+      </w:r>
+      <w:r>
+        <w:rPr>
+          <w:rFonts w:ascii="Arial" w:hAnsi="Arial" w:cs="Arial"/>
+          <w:b/>
+          <w:sz w:val="24"/>
+          <w:szCs w:val="24"/>
+        </w:rPr>
         <w:t xml:space="preserve"> evento</w:t>
       </w:r>
       <w:r>
@@ -1139,15 +1167,31 @@
           <w:sz w:val="24"/>
           <w:szCs w:val="24"/>
         </w:rPr>
-        <w:t xml:space="preserve">que es </w:t>
-      </w:r>
-      <w:r>
-        <w:rPr>
-          <w:rFonts w:ascii="Arial" w:hAnsi="Arial" w:cs="Arial"/>
-          <w:sz w:val="24"/>
-          <w:szCs w:val="24"/>
-        </w:rPr>
-        <w:t>este la evalué y  la presente al vice-decano quien es el encargado  de aprobar</w:t>
+        <w:t>que</w:t>
+      </w:r>
+      <w:r>
+        <w:rPr>
+          <w:rFonts w:ascii="Arial" w:hAnsi="Arial" w:cs="Arial"/>
+          <w:sz w:val="24"/>
+          <w:szCs w:val="24"/>
+        </w:rPr>
+        <w:t xml:space="preserve"> </w:t>
+      </w:r>
+      <w:r>
+        <w:rPr>
+          <w:rFonts w:ascii="Arial" w:hAnsi="Arial" w:cs="Arial"/>
+          <w:sz w:val="24"/>
+          <w:szCs w:val="24"/>
+        </w:rPr>
+        <w:t>é</w:t>
+      </w:r>
+      <w:r>
+        <w:rPr>
+          <w:rFonts w:ascii="Arial" w:hAnsi="Arial" w:cs="Arial"/>
+          <w:sz w:val="24"/>
+          <w:szCs w:val="24"/>
+        </w:rPr>
+        <w:t>ste la evalué y  la presente al vice-decano quien es el encargado  de aprobar</w:t>
       </w:r>
       <w:r>
         <w:rPr>
@@ -1211,7 +1255,16 @@
           <w:sz w:val="24"/>
           <w:szCs w:val="24"/>
         </w:rPr>
-        <w:t>.  El Vice-Decano lleva un formulario de registro con el detalle de todos los cursos</w:t>
+        <w:t xml:space="preserve">.  El Vice-Decano lleva un </w:t>
+      </w:r>
+      <w:r>
+        <w:rPr>
+          <w:rFonts w:ascii="Arial" w:hAnsi="Arial" w:cs="Arial"/>
+          <w:sz w:val="24"/>
+          <w:szCs w:val="24"/>
+        </w:rPr>
+        <w:lastRenderedPageBreak/>
+        <w:t>formulario de registro con el detalle de todos los cursos</w:t>
       </w:r>
       <w:r>
         <w:rPr>
@@ -1271,16 +1324,620 @@
           <w:sz w:val="24"/>
           <w:szCs w:val="24"/>
         </w:rPr>
+        <w:t>Reservación de Aula</w:t>
+      </w:r>
+      <w:r>
+        <w:rPr>
+          <w:rFonts w:ascii="Arial" w:hAnsi="Arial" w:cs="Arial"/>
+          <w:sz w:val="24"/>
+          <w:szCs w:val="24"/>
+        </w:rPr>
+        <w:t>: Se le envía una nota a la unidad administrativa</w:t>
+      </w:r>
+      <w:r>
+        <w:rPr>
+          <w:rFonts w:ascii="Arial" w:hAnsi="Arial" w:cs="Arial"/>
+          <w:sz w:val="24"/>
+          <w:szCs w:val="24"/>
+        </w:rPr>
+        <w:t xml:space="preserve"> </w:t>
+      </w:r>
+      <w:r>
+        <w:rPr>
+          <w:rFonts w:ascii="Arial" w:hAnsi="Arial" w:cs="Arial"/>
+          <w:color w:val="FF0000"/>
+          <w:sz w:val="24"/>
+          <w:szCs w:val="24"/>
+        </w:rPr>
+        <w:t xml:space="preserve">(secretaria de la facultad </w:t>
+      </w:r>
+      <w:proofErr w:type="gramStart"/>
+      <w:r>
+        <w:rPr>
+          <w:rFonts w:ascii="Arial" w:hAnsi="Arial" w:cs="Arial"/>
+          <w:color w:val="FF0000"/>
+          <w:sz w:val="24"/>
+          <w:szCs w:val="24"/>
+        </w:rPr>
+        <w:t>o …</w:t>
+      </w:r>
+      <w:proofErr w:type="gramEnd"/>
+      <w:r>
+        <w:rPr>
+          <w:rFonts w:ascii="Arial" w:hAnsi="Arial" w:cs="Arial"/>
+          <w:color w:val="FF0000"/>
+          <w:sz w:val="24"/>
+          <w:szCs w:val="24"/>
+        </w:rPr>
+        <w:t>)</w:t>
+      </w:r>
+      <w:r>
+        <w:rPr>
+          <w:rFonts w:ascii="Arial" w:hAnsi="Arial" w:cs="Arial"/>
+          <w:sz w:val="24"/>
+          <w:szCs w:val="24"/>
+        </w:rPr>
+        <w:t xml:space="preserve"> con algunos días de anticipación indica</w:t>
+      </w:r>
+      <w:r>
+        <w:rPr>
+          <w:rFonts w:ascii="Arial" w:hAnsi="Arial" w:cs="Arial"/>
+          <w:sz w:val="24"/>
+          <w:szCs w:val="24"/>
+        </w:rPr>
+        <w:t>n</w:t>
+      </w:r>
+      <w:r>
+        <w:rPr>
+          <w:rFonts w:ascii="Arial" w:hAnsi="Arial" w:cs="Arial"/>
+          <w:sz w:val="24"/>
+          <w:szCs w:val="24"/>
+        </w:rPr>
+        <w:t>do el horario y la cantidad de estudiantes que participaran.  Cuando se trata del Auditorio de la UTP este se tiene que reservar con varias semanas de antelación.</w:t>
+      </w:r>
+    </w:p>
+    <w:p>
+      <w:pPr>
+        <w:spacing w:line="360" w:lineRule="auto"/>
+        <w:jc w:val="both"/>
+        <w:rPr>
+          <w:rFonts w:ascii="Arial" w:hAnsi="Arial" w:cs="Arial"/>
+          <w:sz w:val="24"/>
+          <w:szCs w:val="24"/>
+        </w:rPr>
+      </w:pPr>
+    </w:p>
+    <w:p>
+      <w:pPr>
+        <w:spacing w:line="360" w:lineRule="auto"/>
+        <w:jc w:val="both"/>
+        <w:rPr>
+          <w:rFonts w:ascii="Arial" w:hAnsi="Arial" w:cs="Arial"/>
+          <w:color w:val="FF0000"/>
+          <w:sz w:val="24"/>
+          <w:szCs w:val="24"/>
+        </w:rPr>
+      </w:pPr>
+      <w:r>
+        <w:rPr>
+          <w:rFonts w:ascii="Arial" w:hAnsi="Arial" w:cs="Arial"/>
+          <w:b/>
+          <w:sz w:val="24"/>
+          <w:szCs w:val="24"/>
+        </w:rPr>
+        <w:t>Confección del Calendario de Actividades</w:t>
+      </w:r>
+      <w:r>
+        <w:rPr>
+          <w:rFonts w:ascii="Arial" w:hAnsi="Arial" w:cs="Arial"/>
+          <w:sz w:val="24"/>
+          <w:szCs w:val="24"/>
+        </w:rPr>
+        <w:t xml:space="preserve">: </w:t>
+      </w:r>
+      <w:r>
+        <w:rPr>
+          <w:rFonts w:ascii="Arial" w:hAnsi="Arial" w:cs="Arial"/>
+          <w:sz w:val="24"/>
+          <w:szCs w:val="24"/>
+        </w:rPr>
+        <w:t xml:space="preserve">El </w:t>
+      </w:r>
+      <w:r>
+        <w:rPr>
+          <w:rFonts w:ascii="Arial" w:hAnsi="Arial" w:cs="Arial"/>
+          <w:sz w:val="24"/>
+          <w:szCs w:val="24"/>
+        </w:rPr>
+        <w:t xml:space="preserve">Vice-Decano </w:t>
+      </w:r>
+      <w:r>
+        <w:rPr>
+          <w:rFonts w:ascii="Arial" w:hAnsi="Arial" w:cs="Arial"/>
+          <w:sz w:val="24"/>
+          <w:szCs w:val="24"/>
+        </w:rPr>
+        <w:t xml:space="preserve">confecciona un calendario </w:t>
+      </w:r>
+      <w:r>
+        <w:rPr>
+          <w:rFonts w:ascii="Arial" w:hAnsi="Arial" w:cs="Arial"/>
+          <w:sz w:val="24"/>
+          <w:szCs w:val="24"/>
+        </w:rPr>
+        <w:t>en donde detalla las fechas, el nombre de</w:t>
+      </w:r>
+      <w:r>
+        <w:rPr>
+          <w:rFonts w:ascii="Arial" w:hAnsi="Arial" w:cs="Arial"/>
+          <w:sz w:val="24"/>
+          <w:szCs w:val="24"/>
+        </w:rPr>
+        <w:t xml:space="preserve"> </w:t>
+      </w:r>
+      <w:r>
+        <w:rPr>
+          <w:rFonts w:ascii="Arial" w:hAnsi="Arial" w:cs="Arial"/>
+          <w:sz w:val="24"/>
+          <w:szCs w:val="24"/>
+        </w:rPr>
+        <w:t>l</w:t>
+      </w:r>
+      <w:r>
+        <w:rPr>
+          <w:rFonts w:ascii="Arial" w:hAnsi="Arial" w:cs="Arial"/>
+          <w:sz w:val="24"/>
+          <w:szCs w:val="24"/>
+        </w:rPr>
+        <w:t>os</w:t>
+      </w:r>
+      <w:r>
+        <w:rPr>
+          <w:rFonts w:ascii="Arial" w:hAnsi="Arial" w:cs="Arial"/>
+          <w:sz w:val="24"/>
+          <w:szCs w:val="24"/>
+        </w:rPr>
+        <w:t xml:space="preserve"> seminario</w:t>
+      </w:r>
+      <w:r>
+        <w:rPr>
+          <w:rFonts w:ascii="Arial" w:hAnsi="Arial" w:cs="Arial"/>
+          <w:sz w:val="24"/>
+          <w:szCs w:val="24"/>
+        </w:rPr>
+        <w:t>s</w:t>
+      </w:r>
+      <w:r>
+        <w:rPr>
+          <w:rFonts w:ascii="Arial" w:hAnsi="Arial" w:cs="Arial"/>
+          <w:sz w:val="24"/>
+          <w:szCs w:val="24"/>
+        </w:rPr>
+        <w:t xml:space="preserve"> o curso</w:t>
+      </w:r>
+      <w:r>
+        <w:rPr>
+          <w:rFonts w:ascii="Arial" w:hAnsi="Arial" w:cs="Arial"/>
+          <w:sz w:val="24"/>
+          <w:szCs w:val="24"/>
+        </w:rPr>
+        <w:t>s</w:t>
+      </w:r>
+      <w:r>
+        <w:rPr>
+          <w:rFonts w:ascii="Arial" w:hAnsi="Arial" w:cs="Arial"/>
+          <w:sz w:val="24"/>
+          <w:szCs w:val="24"/>
+        </w:rPr>
+        <w:t>, nombre de</w:t>
+      </w:r>
+      <w:r>
+        <w:rPr>
+          <w:rFonts w:ascii="Arial" w:hAnsi="Arial" w:cs="Arial"/>
+          <w:sz w:val="24"/>
+          <w:szCs w:val="24"/>
+        </w:rPr>
+        <w:t xml:space="preserve"> </w:t>
+      </w:r>
+      <w:r>
+        <w:rPr>
+          <w:rFonts w:ascii="Arial" w:hAnsi="Arial" w:cs="Arial"/>
+          <w:sz w:val="24"/>
+          <w:szCs w:val="24"/>
+        </w:rPr>
+        <w:t>l</w:t>
+      </w:r>
+      <w:r>
+        <w:rPr>
+          <w:rFonts w:ascii="Arial" w:hAnsi="Arial" w:cs="Arial"/>
+          <w:sz w:val="24"/>
+          <w:szCs w:val="24"/>
+        </w:rPr>
+        <w:t>os</w:t>
+      </w:r>
+      <w:r>
+        <w:rPr>
+          <w:rFonts w:ascii="Arial" w:hAnsi="Arial" w:cs="Arial"/>
+          <w:sz w:val="24"/>
+          <w:szCs w:val="24"/>
+        </w:rPr>
+        <w:t xml:space="preserve"> instructor</w:t>
+      </w:r>
+      <w:r>
+        <w:rPr>
+          <w:rFonts w:ascii="Arial" w:hAnsi="Arial" w:cs="Arial"/>
+          <w:sz w:val="24"/>
+          <w:szCs w:val="24"/>
+        </w:rPr>
+        <w:t>es</w:t>
+      </w:r>
+      <w:r>
+        <w:rPr>
+          <w:rFonts w:ascii="Arial" w:hAnsi="Arial" w:cs="Arial"/>
+          <w:sz w:val="24"/>
+          <w:szCs w:val="24"/>
+        </w:rPr>
+        <w:t>, horario</w:t>
+      </w:r>
+      <w:r>
+        <w:rPr>
+          <w:rFonts w:ascii="Arial" w:hAnsi="Arial" w:cs="Arial"/>
+          <w:sz w:val="24"/>
+          <w:szCs w:val="24"/>
+        </w:rPr>
+        <w:t>s</w:t>
+      </w:r>
+      <w:r>
+        <w:rPr>
+          <w:rFonts w:ascii="Arial" w:hAnsi="Arial" w:cs="Arial"/>
+          <w:sz w:val="24"/>
+          <w:szCs w:val="24"/>
+        </w:rPr>
+        <w:t xml:space="preserve"> y duración de</w:t>
+      </w:r>
+      <w:r>
+        <w:rPr>
+          <w:rFonts w:ascii="Arial" w:hAnsi="Arial" w:cs="Arial"/>
+          <w:sz w:val="24"/>
+          <w:szCs w:val="24"/>
+        </w:rPr>
+        <w:t xml:space="preserve"> </w:t>
+      </w:r>
+      <w:r>
+        <w:rPr>
+          <w:rFonts w:ascii="Arial" w:hAnsi="Arial" w:cs="Arial"/>
+          <w:sz w:val="24"/>
+          <w:szCs w:val="24"/>
+        </w:rPr>
+        <w:t>l</w:t>
+      </w:r>
+      <w:r>
+        <w:rPr>
+          <w:rFonts w:ascii="Arial" w:hAnsi="Arial" w:cs="Arial"/>
+          <w:sz w:val="24"/>
+          <w:szCs w:val="24"/>
+        </w:rPr>
+        <w:t>os</w:t>
+      </w:r>
+      <w:r>
+        <w:rPr>
+          <w:rFonts w:ascii="Arial" w:hAnsi="Arial" w:cs="Arial"/>
+          <w:sz w:val="24"/>
+          <w:szCs w:val="24"/>
+        </w:rPr>
+        <w:t xml:space="preserve"> curso</w:t>
+      </w:r>
+      <w:r>
+        <w:rPr>
+          <w:rFonts w:ascii="Arial" w:hAnsi="Arial" w:cs="Arial"/>
+          <w:sz w:val="24"/>
+          <w:szCs w:val="24"/>
+        </w:rPr>
+        <w:t>s</w:t>
+      </w:r>
+      <w:r>
+        <w:rPr>
+          <w:rFonts w:ascii="Arial" w:hAnsi="Arial" w:cs="Arial"/>
+          <w:sz w:val="24"/>
+          <w:szCs w:val="24"/>
+        </w:rPr>
+        <w:t xml:space="preserve">.  </w:t>
+      </w:r>
+      <w:r>
+        <w:rPr>
+          <w:rFonts w:ascii="Arial" w:hAnsi="Arial" w:cs="Arial"/>
+          <w:color w:val="FF0000"/>
+          <w:sz w:val="24"/>
+          <w:szCs w:val="24"/>
+        </w:rPr>
+        <w:t xml:space="preserve">Posteriormente, es enviada al e-mail de los profesores para que ellos vayan considerando los cursos que conveniente requieren. </w:t>
+      </w:r>
+    </w:p>
+    <w:p>
+      <w:pPr>
+        <w:spacing w:line="360" w:lineRule="auto"/>
+        <w:jc w:val="both"/>
+        <w:rPr>
+          <w:rFonts w:ascii="Arial" w:hAnsi="Arial" w:cs="Arial"/>
+          <w:sz w:val="24"/>
+          <w:szCs w:val="24"/>
+        </w:rPr>
+      </w:pPr>
+    </w:p>
+    <w:p>
+      <w:pPr>
+        <w:spacing w:line="360" w:lineRule="auto"/>
+        <w:jc w:val="both"/>
+        <w:rPr>
+          <w:rFonts w:ascii="Arial" w:hAnsi="Arial" w:cs="Arial"/>
+          <w:sz w:val="24"/>
+          <w:szCs w:val="24"/>
+        </w:rPr>
+      </w:pPr>
+      <w:r>
+        <w:rPr>
+          <w:rFonts w:ascii="Arial" w:hAnsi="Arial" w:cs="Arial"/>
+          <w:b/>
+          <w:sz w:val="24"/>
+          <w:szCs w:val="24"/>
+        </w:rPr>
+        <w:t>Inscripción a eventos</w:t>
+      </w:r>
+      <w:r>
+        <w:rPr>
+          <w:rFonts w:ascii="Arial" w:hAnsi="Arial" w:cs="Arial"/>
+          <w:sz w:val="24"/>
+          <w:szCs w:val="24"/>
+        </w:rPr>
+        <w:t>: Un profesor puede inscribirse a un curso por iniciativa propia o por sugerencia del profesor jefe del departamento</w:t>
+      </w:r>
+      <w:r>
+        <w:rPr>
+          <w:rFonts w:ascii="Arial" w:hAnsi="Arial" w:cs="Arial"/>
+          <w:sz w:val="24"/>
+          <w:szCs w:val="24"/>
+        </w:rPr>
+        <w:t>.  Los profesores acceden al calendario de actividades publicado en los murales de la facultad, o  en la secretaria o a través del profesor jefe de departamento.  El proceso consiste en registrar sus datos en una hoja la cual r</w:t>
+      </w:r>
+      <w:r>
+        <w:rPr>
+          <w:rFonts w:ascii="Arial" w:hAnsi="Arial" w:cs="Arial"/>
+          <w:sz w:val="24"/>
+          <w:szCs w:val="24"/>
+        </w:rPr>
+        <w:t>eposa en la secretaria administrativa</w:t>
+      </w:r>
+      <w:r>
+        <w:rPr>
+          <w:rFonts w:ascii="Arial" w:hAnsi="Arial" w:cs="Arial"/>
+          <w:sz w:val="24"/>
+          <w:szCs w:val="24"/>
+        </w:rPr>
+        <w:t xml:space="preserve"> de la facultad</w:t>
+      </w:r>
+      <w:r>
+        <w:rPr>
+          <w:rFonts w:ascii="Arial" w:hAnsi="Arial" w:cs="Arial"/>
+          <w:sz w:val="24"/>
+          <w:szCs w:val="24"/>
+        </w:rPr>
+        <w:t xml:space="preserve"> y que debe ser entregada después al profesor encargado del departamento</w:t>
+      </w:r>
+      <w:r>
+        <w:rPr>
+          <w:rFonts w:ascii="Arial" w:hAnsi="Arial" w:cs="Arial"/>
+          <w:sz w:val="24"/>
+          <w:szCs w:val="24"/>
+        </w:rPr>
+        <w:t>.</w:t>
+      </w:r>
+    </w:p>
+    <w:p>
+      <w:pPr>
+        <w:spacing w:line="360" w:lineRule="auto"/>
+        <w:jc w:val="both"/>
+        <w:rPr>
+          <w:rFonts w:ascii="Arial" w:hAnsi="Arial" w:cs="Arial"/>
+          <w:sz w:val="24"/>
+          <w:szCs w:val="24"/>
+        </w:rPr>
+      </w:pPr>
+    </w:p>
+    <w:p>
+      <w:pPr>
+        <w:spacing w:line="360" w:lineRule="auto"/>
+        <w:jc w:val="both"/>
+        <w:rPr>
+          <w:rFonts w:ascii="Arial" w:hAnsi="Arial" w:cs="Arial"/>
+          <w:sz w:val="24"/>
+          <w:szCs w:val="24"/>
+        </w:rPr>
+      </w:pPr>
+      <w:r>
+        <w:rPr>
+          <w:rFonts w:ascii="Arial" w:hAnsi="Arial" w:cs="Arial"/>
+          <w:b/>
+          <w:sz w:val="24"/>
+          <w:szCs w:val="24"/>
+        </w:rPr>
+        <w:t>Asignación del</w:t>
+      </w:r>
+      <w:r>
+        <w:rPr>
+          <w:rFonts w:ascii="Arial" w:hAnsi="Arial" w:cs="Arial"/>
+          <w:b/>
+          <w:sz w:val="24"/>
+          <w:szCs w:val="24"/>
+        </w:rPr>
+        <w:t xml:space="preserve"> instructor</w:t>
+      </w:r>
+      <w:r>
+        <w:rPr>
+          <w:rFonts w:ascii="Arial" w:hAnsi="Arial" w:cs="Arial"/>
+          <w:sz w:val="24"/>
+          <w:szCs w:val="24"/>
+        </w:rPr>
+        <w:t>: Los instructores son profesores de la facultad expertos en el tema o profesionales externos.  Son consultados por el profesor o la unidad gestora del evento</w:t>
+      </w:r>
+      <w:r>
+        <w:rPr>
+          <w:rFonts w:ascii="Arial" w:hAnsi="Arial" w:cs="Arial"/>
+          <w:sz w:val="24"/>
+          <w:szCs w:val="24"/>
+        </w:rPr>
+        <w:t xml:space="preserve"> para saber si desean brindar el curso</w:t>
+      </w:r>
+      <w:r>
+        <w:rPr>
+          <w:rFonts w:ascii="Arial" w:hAnsi="Arial" w:cs="Arial"/>
+          <w:sz w:val="24"/>
+          <w:szCs w:val="24"/>
+        </w:rPr>
+        <w:t>, pueden ser más de un profesor por evento</w:t>
+      </w:r>
+      <w:r>
+        <w:rPr>
+          <w:rFonts w:ascii="Arial" w:hAnsi="Arial" w:cs="Arial"/>
+          <w:sz w:val="24"/>
+          <w:szCs w:val="24"/>
+        </w:rPr>
+        <w:t>.</w:t>
+      </w:r>
+    </w:p>
+    <w:p>
+      <w:pPr>
+        <w:spacing w:line="360" w:lineRule="auto"/>
+        <w:jc w:val="both"/>
+        <w:rPr>
+          <w:rFonts w:ascii="Arial" w:hAnsi="Arial" w:cs="Arial"/>
+          <w:sz w:val="24"/>
+          <w:szCs w:val="24"/>
+        </w:rPr>
+      </w:pPr>
+    </w:p>
+    <w:p>
+      <w:pPr>
+        <w:spacing w:line="360" w:lineRule="auto"/>
+        <w:jc w:val="both"/>
+        <w:rPr>
+          <w:rFonts w:ascii="Arial" w:hAnsi="Arial" w:cs="Arial"/>
+          <w:sz w:val="24"/>
+          <w:szCs w:val="24"/>
+        </w:rPr>
+      </w:pPr>
+      <w:r>
+        <w:rPr>
+          <w:rFonts w:ascii="Arial" w:hAnsi="Arial" w:cs="Arial"/>
+          <w:b/>
+          <w:sz w:val="24"/>
+          <w:szCs w:val="24"/>
+        </w:rPr>
+        <w:t>Confección de reporte de inscritos</w:t>
+      </w:r>
+      <w:r>
+        <w:rPr>
+          <w:rFonts w:ascii="Arial" w:hAnsi="Arial" w:cs="Arial"/>
+          <w:sz w:val="24"/>
+          <w:szCs w:val="24"/>
+        </w:rPr>
+        <w:t xml:space="preserve">: Luego de que haya cerrado el periodo de inscripción al evento el </w:t>
+      </w:r>
+      <w:r>
+        <w:rPr>
+          <w:rFonts w:ascii="Arial" w:hAnsi="Arial" w:cs="Arial"/>
+          <w:sz w:val="24"/>
+          <w:szCs w:val="24"/>
+        </w:rPr>
+        <w:t>Vice-Decano</w:t>
+      </w:r>
+      <w:r>
+        <w:rPr>
+          <w:rFonts w:ascii="Arial" w:hAnsi="Arial" w:cs="Arial"/>
+          <w:sz w:val="24"/>
+          <w:szCs w:val="24"/>
+        </w:rPr>
+        <w:t xml:space="preserve"> académico,</w:t>
+      </w:r>
+      <w:r>
+        <w:rPr>
+          <w:rFonts w:ascii="Arial" w:hAnsi="Arial" w:cs="Arial"/>
+          <w:sz w:val="24"/>
+          <w:szCs w:val="24"/>
+        </w:rPr>
+        <w:t xml:space="preserve"> </w:t>
+      </w:r>
+      <w:r>
+        <w:rPr>
+          <w:rFonts w:ascii="Arial" w:hAnsi="Arial" w:cs="Arial"/>
+          <w:sz w:val="24"/>
+          <w:szCs w:val="24"/>
+        </w:rPr>
+        <w:t xml:space="preserve">confecciona un reporte de todos los inscritos al curso y si la </w:t>
+      </w:r>
+      <w:r>
+        <w:rPr>
+          <w:rFonts w:ascii="Arial" w:hAnsi="Arial" w:cs="Arial"/>
+          <w:sz w:val="24"/>
+          <w:szCs w:val="24"/>
+        </w:rPr>
+        <w:t>matrícula</w:t>
+      </w:r>
+      <w:r>
+        <w:rPr>
+          <w:rFonts w:ascii="Arial" w:hAnsi="Arial" w:cs="Arial"/>
+          <w:sz w:val="24"/>
+          <w:szCs w:val="24"/>
+        </w:rPr>
+        <w:t xml:space="preserve"> es suficiente se le da una copia al instructor para que lleve la asistencia de los inscritos en el evento.  Si no hubo suficiente </w:t>
+      </w:r>
+      <w:r>
+        <w:rPr>
+          <w:rFonts w:ascii="Arial" w:hAnsi="Arial" w:cs="Arial"/>
+          <w:sz w:val="24"/>
+          <w:szCs w:val="24"/>
+        </w:rPr>
         <w:lastRenderedPageBreak/>
-        <w:t>Reservación de Aula</w:t>
-      </w:r>
-      <w:r>
-        <w:rPr>
-          <w:rFonts w:ascii="Arial" w:hAnsi="Arial" w:cs="Arial"/>
-          <w:sz w:val="24"/>
-          <w:szCs w:val="24"/>
-        </w:rPr>
-        <w:t>: Se le envía una nota a la unidad administrativa con algunos días de anticipación indicado el horario y la cantidad de estudiantes que participaran.  Cuando se trata del Auditorio de la UTP este se tiene que reservar con varias semanas de antelación.</w:t>
+        <w:t xml:space="preserve">matricula entonces el </w:t>
+      </w:r>
+      <w:r>
+        <w:rPr>
+          <w:rFonts w:ascii="Arial" w:hAnsi="Arial" w:cs="Arial"/>
+          <w:sz w:val="24"/>
+          <w:szCs w:val="24"/>
+        </w:rPr>
+        <w:t>Vice-Decano</w:t>
+      </w:r>
+      <w:r>
+        <w:rPr>
+          <w:rFonts w:ascii="Arial" w:hAnsi="Arial" w:cs="Arial"/>
+          <w:sz w:val="24"/>
+          <w:szCs w:val="24"/>
+        </w:rPr>
+        <w:t xml:space="preserve"> académico</w:t>
+      </w:r>
+      <w:r>
+        <w:rPr>
+          <w:rFonts w:ascii="Arial" w:hAnsi="Arial" w:cs="Arial"/>
+          <w:sz w:val="24"/>
+          <w:szCs w:val="24"/>
+        </w:rPr>
+        <w:t xml:space="preserve"> </w:t>
+      </w:r>
+      <w:r>
+        <w:rPr>
+          <w:rFonts w:ascii="Arial" w:hAnsi="Arial" w:cs="Arial"/>
+          <w:sz w:val="24"/>
+          <w:szCs w:val="24"/>
+        </w:rPr>
+        <w:t>puede suspender el mismo, escribiendo como</w:t>
+      </w:r>
+      <w:r>
+        <w:rPr>
+          <w:rFonts w:ascii="Arial" w:hAnsi="Arial" w:cs="Arial"/>
+          <w:sz w:val="24"/>
+          <w:szCs w:val="24"/>
+        </w:rPr>
+        <w:t xml:space="preserve"> observación en el calendario de actividades “no se dictara”.</w:t>
       </w:r>
     </w:p>
     <w:p>
@@ -1311,47 +1968,275 @@
           <w:sz w:val="24"/>
           <w:szCs w:val="24"/>
         </w:rPr>
-        <w:t>Confección del Calendario de Actividades</w:t>
-      </w:r>
-      <w:r>
-        <w:rPr>
-          <w:rFonts w:ascii="Arial" w:hAnsi="Arial" w:cs="Arial"/>
-          <w:sz w:val="24"/>
-          <w:szCs w:val="24"/>
-        </w:rPr>
-        <w:t xml:space="preserve">: </w:t>
-      </w:r>
-      <w:r>
-        <w:rPr>
-          <w:rFonts w:ascii="Arial" w:hAnsi="Arial" w:cs="Arial"/>
-          <w:sz w:val="24"/>
-          <w:szCs w:val="24"/>
-        </w:rPr>
-        <w:t xml:space="preserve">El </w:t>
-      </w:r>
-      <w:r>
-        <w:rPr>
-          <w:rFonts w:ascii="Arial" w:hAnsi="Arial" w:cs="Arial"/>
-          <w:sz w:val="24"/>
-          <w:szCs w:val="24"/>
-        </w:rPr>
-        <w:t xml:space="preserve">Vice-Decano </w:t>
-      </w:r>
-      <w:r>
-        <w:rPr>
-          <w:rFonts w:ascii="Arial" w:hAnsi="Arial" w:cs="Arial"/>
-          <w:sz w:val="24"/>
-          <w:szCs w:val="24"/>
-        </w:rPr>
-        <w:t xml:space="preserve">confecciona un calendario </w:t>
-      </w:r>
-      <w:r>
-        <w:rPr>
-          <w:rFonts w:ascii="Arial" w:hAnsi="Arial" w:cs="Arial"/>
-          <w:sz w:val="24"/>
-          <w:szCs w:val="24"/>
-        </w:rPr>
-        <w:t>en donde detalla las fechas, el nombre de</w:t>
+        <w:t>T</w:t>
+      </w:r>
+      <w:r>
+        <w:rPr>
+          <w:rFonts w:ascii="Arial" w:hAnsi="Arial" w:cs="Arial"/>
+          <w:b/>
+          <w:sz w:val="24"/>
+          <w:szCs w:val="24"/>
+        </w:rPr>
+        <w:t>o</w:t>
+      </w:r>
+      <w:r>
+        <w:rPr>
+          <w:rFonts w:ascii="Arial" w:hAnsi="Arial" w:cs="Arial"/>
+          <w:b/>
+          <w:sz w:val="24"/>
+          <w:szCs w:val="24"/>
+        </w:rPr>
+        <w:t>ma</w:t>
+      </w:r>
+      <w:r>
+        <w:rPr>
+          <w:rFonts w:ascii="Arial" w:hAnsi="Arial" w:cs="Arial"/>
+          <w:b/>
+          <w:sz w:val="24"/>
+          <w:szCs w:val="24"/>
+        </w:rPr>
+        <w:t xml:space="preserve"> de </w:t>
+      </w:r>
+      <w:r>
+        <w:rPr>
+          <w:rFonts w:ascii="Arial" w:hAnsi="Arial" w:cs="Arial"/>
+          <w:b/>
+          <w:sz w:val="24"/>
+          <w:szCs w:val="24"/>
+        </w:rPr>
+        <w:t xml:space="preserve">la </w:t>
+      </w:r>
+      <w:r>
+        <w:rPr>
+          <w:rFonts w:ascii="Arial" w:hAnsi="Arial" w:cs="Arial"/>
+          <w:b/>
+          <w:sz w:val="24"/>
+          <w:szCs w:val="24"/>
+        </w:rPr>
+        <w:t>asistencia diaria</w:t>
+      </w:r>
+      <w:r>
+        <w:rPr>
+          <w:rFonts w:ascii="Arial" w:hAnsi="Arial" w:cs="Arial"/>
+          <w:b/>
+          <w:sz w:val="24"/>
+          <w:szCs w:val="24"/>
+        </w:rPr>
+        <w:t>:</w:t>
+      </w:r>
+      <w:r>
+        <w:rPr>
+          <w:rFonts w:ascii="Arial" w:hAnsi="Arial" w:cs="Arial"/>
+          <w:sz w:val="24"/>
+          <w:szCs w:val="24"/>
+        </w:rPr>
+        <w:t xml:space="preserve"> Para el registro de la asistencia diaria, el instructor pasa una lista </w:t>
+      </w:r>
+      <w:r>
+        <w:rPr>
+          <w:rFonts w:ascii="Arial" w:hAnsi="Arial" w:cs="Arial"/>
+          <w:sz w:val="24"/>
+          <w:szCs w:val="24"/>
+        </w:rPr>
+        <w:t xml:space="preserve"> de asistencia para que los asistentes firmen en </w:t>
+      </w:r>
+      <w:r>
+        <w:rPr>
+          <w:rFonts w:ascii="Arial" w:hAnsi="Arial" w:cs="Arial"/>
+          <w:sz w:val="24"/>
+          <w:szCs w:val="24"/>
+        </w:rPr>
+        <w:t>cada fecha, en el momento que está dictando el tema.  Al finalizar el evento este le hace llegar el registro de la asistencia de todos los participantes al Vice-</w:t>
+      </w:r>
+      <w:r>
+        <w:rPr>
+          <w:rFonts w:ascii="Arial" w:hAnsi="Arial" w:cs="Arial"/>
+          <w:sz w:val="24"/>
+          <w:szCs w:val="24"/>
+        </w:rPr>
+        <w:t>Decano</w:t>
+      </w:r>
+      <w:r>
+        <w:rPr>
+          <w:rFonts w:ascii="Arial" w:hAnsi="Arial" w:cs="Arial"/>
+          <w:sz w:val="24"/>
+          <w:szCs w:val="24"/>
+        </w:rPr>
+        <w:t xml:space="preserve"> académico para la confección de los certificados de participación</w:t>
+      </w:r>
+      <w:r>
+        <w:rPr>
+          <w:rFonts w:ascii="Arial" w:hAnsi="Arial" w:cs="Arial"/>
+          <w:sz w:val="24"/>
+          <w:szCs w:val="24"/>
+        </w:rPr>
+        <w:t xml:space="preserve">. </w:t>
+      </w:r>
+    </w:p>
+    <w:p>
+      <w:pPr>
+        <w:spacing w:line="360" w:lineRule="auto"/>
+        <w:jc w:val="both"/>
+        <w:rPr>
+          <w:rFonts w:ascii="Arial" w:hAnsi="Arial" w:cs="Arial"/>
+          <w:sz w:val="24"/>
+          <w:szCs w:val="24"/>
+        </w:rPr>
+      </w:pPr>
+    </w:p>
+    <w:p>
+      <w:pPr>
+        <w:spacing w:line="360" w:lineRule="auto"/>
+        <w:jc w:val="both"/>
+        <w:rPr>
+          <w:rFonts w:ascii="Arial" w:hAnsi="Arial" w:cs="Arial"/>
+          <w:sz w:val="24"/>
+          <w:szCs w:val="24"/>
+        </w:rPr>
+      </w:pPr>
+      <w:r>
+        <w:rPr>
+          <w:rFonts w:ascii="Arial" w:hAnsi="Arial" w:cs="Arial"/>
+          <w:b/>
+          <w:sz w:val="24"/>
+          <w:szCs w:val="24"/>
+        </w:rPr>
+        <w:t>Tabulación de la asistencia</w:t>
+      </w:r>
+      <w:r>
+        <w:rPr>
+          <w:rFonts w:ascii="Arial" w:hAnsi="Arial" w:cs="Arial"/>
+          <w:sz w:val="24"/>
+          <w:szCs w:val="24"/>
+        </w:rPr>
+        <w:t>: El</w:t>
+      </w:r>
+      <w:r>
+        <w:rPr>
+          <w:rFonts w:ascii="Arial" w:hAnsi="Arial" w:cs="Arial"/>
+          <w:sz w:val="24"/>
+          <w:szCs w:val="24"/>
+        </w:rPr>
+        <w:t xml:space="preserve"> asistente del Vice-Decano prepara un reporte de todos los docentes que cumplie</w:t>
+      </w:r>
+      <w:r>
+        <w:rPr>
+          <w:rFonts w:ascii="Arial" w:hAnsi="Arial" w:cs="Arial"/>
+          <w:sz w:val="24"/>
+          <w:szCs w:val="24"/>
+        </w:rPr>
+        <w:t xml:space="preserve">ron con el porcentaje de asistencia.  Cabe destacar que algunos cursos son virtuales y por ende no se considera la asistencia, en este caso lo que evalúa el instructor es  si cumplió o no con el porcentaje de trabajos  o tareas asignadas, generalmente se les da un tiempo para entregar estas asignaciones, cuando esto ocurre entonces el asistente administrativo del Vice-Decano lo incluye en el reporte.  </w:t>
+      </w:r>
+    </w:p>
+    <w:p>
+      <w:pPr>
+        <w:spacing w:line="360" w:lineRule="auto"/>
+        <w:jc w:val="both"/>
+        <w:rPr>
+          <w:rFonts w:ascii="Arial" w:hAnsi="Arial" w:cs="Arial"/>
+          <w:sz w:val="24"/>
+          <w:szCs w:val="24"/>
+        </w:rPr>
+      </w:pPr>
+    </w:p>
+    <w:p>
+      <w:pPr>
+        <w:spacing w:line="360" w:lineRule="auto"/>
+        <w:jc w:val="both"/>
+        <w:rPr>
+          <w:rFonts w:ascii="Arial" w:hAnsi="Arial" w:cs="Arial"/>
+          <w:sz w:val="24"/>
+          <w:szCs w:val="24"/>
+        </w:rPr>
+      </w:pPr>
+      <w:r>
+        <w:rPr>
+          <w:rFonts w:ascii="Arial" w:hAnsi="Arial" w:cs="Arial"/>
+          <w:b/>
+          <w:sz w:val="24"/>
+          <w:szCs w:val="24"/>
+        </w:rPr>
+        <w:t>Presentación de las horas de estudio por cada docente</w:t>
+      </w:r>
+      <w:r>
+        <w:rPr>
+          <w:rFonts w:ascii="Arial" w:hAnsi="Arial" w:cs="Arial"/>
+          <w:sz w:val="24"/>
+          <w:szCs w:val="24"/>
+        </w:rPr>
+        <w:t>:</w:t>
+      </w:r>
+      <w:r>
+        <w:rPr>
+          <w:rFonts w:ascii="Arial" w:hAnsi="Arial" w:cs="Arial"/>
+          <w:sz w:val="24"/>
+          <w:szCs w:val="24"/>
+        </w:rPr>
+        <w:t xml:space="preserve"> Luego de tabular la asistencia y de recibir la aprobación de los cursos virtuales, el asistente del Vice-Decano</w:t>
+      </w:r>
+      <w:r>
+        <w:rPr>
+          <w:rFonts w:ascii="Arial" w:hAnsi="Arial" w:cs="Arial"/>
+          <w:sz w:val="24"/>
+          <w:szCs w:val="24"/>
+        </w:rPr>
+        <w:t xml:space="preserve"> académico,</w:t>
+      </w:r>
+      <w:r>
+        <w:rPr>
+          <w:rFonts w:ascii="Arial" w:hAnsi="Arial" w:cs="Arial"/>
+          <w:sz w:val="24"/>
+          <w:szCs w:val="24"/>
+        </w:rPr>
+        <w:t xml:space="preserve"> prepara un cuadro por docente en donde indica las horas computarizadas y los cursos tomados.    </w:t>
+      </w:r>
+    </w:p>
+    <w:p>
+      <w:pPr>
+        <w:spacing w:line="360" w:lineRule="auto"/>
+        <w:jc w:val="both"/>
+        <w:rPr>
+          <w:rFonts w:ascii="Arial" w:hAnsi="Arial" w:cs="Arial"/>
+          <w:b/>
+          <w:sz w:val="24"/>
+          <w:szCs w:val="24"/>
+        </w:rPr>
+      </w:pPr>
+    </w:p>
+    <w:p>
+      <w:pPr>
+        <w:spacing w:line="360" w:lineRule="auto"/>
+        <w:jc w:val="both"/>
+        <w:rPr>
+          <w:rFonts w:ascii="Arial" w:hAnsi="Arial" w:cs="Arial"/>
+          <w:sz w:val="24"/>
+          <w:szCs w:val="24"/>
+        </w:rPr>
+      </w:pPr>
+      <w:r>
+        <w:rPr>
+          <w:rFonts w:ascii="Arial" w:hAnsi="Arial" w:cs="Arial"/>
+          <w:b/>
+          <w:sz w:val="24"/>
+          <w:szCs w:val="24"/>
+        </w:rPr>
+        <w:t>Creación de Categorías de profesores:</w:t>
+      </w:r>
+      <w:r>
+        <w:rPr>
+          <w:rFonts w:ascii="Arial" w:hAnsi="Arial" w:cs="Arial"/>
+          <w:sz w:val="24"/>
+          <w:szCs w:val="24"/>
+        </w:rPr>
+        <w:t xml:space="preserve"> Existen tres categorías de docentes; tiempo completo, tiempo parcial y autoridades.  El Vice-Decano</w:t>
+      </w:r>
+      <w:r>
+        <w:rPr>
+          <w:rFonts w:ascii="Arial" w:hAnsi="Arial" w:cs="Arial"/>
+          <w:sz w:val="24"/>
+          <w:szCs w:val="24"/>
+        </w:rPr>
+        <w:t xml:space="preserve"> académico</w:t>
       </w:r>
       <w:r>
         <w:rPr>
@@ -1361,670 +2246,30 @@
         </w:rPr>
         <w:t xml:space="preserve"> </w:t>
       </w:r>
-      <w:r>
-        <w:rPr>
-          <w:rFonts w:ascii="Arial" w:hAnsi="Arial" w:cs="Arial"/>
-          <w:sz w:val="24"/>
-          <w:szCs w:val="24"/>
-        </w:rPr>
-        <w:t>l</w:t>
-      </w:r>
-      <w:r>
-        <w:rPr>
-          <w:rFonts w:ascii="Arial" w:hAnsi="Arial" w:cs="Arial"/>
-          <w:sz w:val="24"/>
-          <w:szCs w:val="24"/>
-        </w:rPr>
-        <w:t>os</w:t>
-      </w:r>
-      <w:r>
-        <w:rPr>
-          <w:rFonts w:ascii="Arial" w:hAnsi="Arial" w:cs="Arial"/>
-          <w:sz w:val="24"/>
-          <w:szCs w:val="24"/>
-        </w:rPr>
-        <w:t xml:space="preserve"> seminario</w:t>
-      </w:r>
-      <w:r>
-        <w:rPr>
-          <w:rFonts w:ascii="Arial" w:hAnsi="Arial" w:cs="Arial"/>
-          <w:sz w:val="24"/>
-          <w:szCs w:val="24"/>
-        </w:rPr>
-        <w:t>s</w:t>
-      </w:r>
-      <w:r>
-        <w:rPr>
-          <w:rFonts w:ascii="Arial" w:hAnsi="Arial" w:cs="Arial"/>
-          <w:sz w:val="24"/>
-          <w:szCs w:val="24"/>
-        </w:rPr>
-        <w:t xml:space="preserve"> o curso</w:t>
-      </w:r>
-      <w:r>
-        <w:rPr>
-          <w:rFonts w:ascii="Arial" w:hAnsi="Arial" w:cs="Arial"/>
-          <w:sz w:val="24"/>
-          <w:szCs w:val="24"/>
-        </w:rPr>
-        <w:t>s</w:t>
-      </w:r>
-      <w:r>
-        <w:rPr>
-          <w:rFonts w:ascii="Arial" w:hAnsi="Arial" w:cs="Arial"/>
-          <w:sz w:val="24"/>
-          <w:szCs w:val="24"/>
-        </w:rPr>
-        <w:t>, nombre de</w:t>
-      </w:r>
-      <w:r>
-        <w:rPr>
-          <w:rFonts w:ascii="Arial" w:hAnsi="Arial" w:cs="Arial"/>
-          <w:sz w:val="24"/>
-          <w:szCs w:val="24"/>
-        </w:rPr>
-        <w:t xml:space="preserve"> </w:t>
-      </w:r>
-      <w:r>
-        <w:rPr>
-          <w:rFonts w:ascii="Arial" w:hAnsi="Arial" w:cs="Arial"/>
-          <w:sz w:val="24"/>
-          <w:szCs w:val="24"/>
-        </w:rPr>
-        <w:t>l</w:t>
-      </w:r>
-      <w:r>
-        <w:rPr>
-          <w:rFonts w:ascii="Arial" w:hAnsi="Arial" w:cs="Arial"/>
-          <w:sz w:val="24"/>
-          <w:szCs w:val="24"/>
-        </w:rPr>
-        <w:t>os</w:t>
-      </w:r>
-      <w:r>
-        <w:rPr>
-          <w:rFonts w:ascii="Arial" w:hAnsi="Arial" w:cs="Arial"/>
-          <w:sz w:val="24"/>
-          <w:szCs w:val="24"/>
-        </w:rPr>
-        <w:t xml:space="preserve"> instructor</w:t>
-      </w:r>
-      <w:r>
-        <w:rPr>
-          <w:rFonts w:ascii="Arial" w:hAnsi="Arial" w:cs="Arial"/>
-          <w:sz w:val="24"/>
-          <w:szCs w:val="24"/>
-        </w:rPr>
-        <w:t>es</w:t>
-      </w:r>
-      <w:r>
-        <w:rPr>
-          <w:rFonts w:ascii="Arial" w:hAnsi="Arial" w:cs="Arial"/>
-          <w:sz w:val="24"/>
-          <w:szCs w:val="24"/>
-        </w:rPr>
-        <w:t>, horario</w:t>
-      </w:r>
-      <w:r>
-        <w:rPr>
-          <w:rFonts w:ascii="Arial" w:hAnsi="Arial" w:cs="Arial"/>
-          <w:sz w:val="24"/>
-          <w:szCs w:val="24"/>
-        </w:rPr>
-        <w:t>s</w:t>
-      </w:r>
-      <w:r>
-        <w:rPr>
-          <w:rFonts w:ascii="Arial" w:hAnsi="Arial" w:cs="Arial"/>
-          <w:sz w:val="24"/>
-          <w:szCs w:val="24"/>
-        </w:rPr>
-        <w:t xml:space="preserve"> y duración de</w:t>
-      </w:r>
-      <w:r>
-        <w:rPr>
-          <w:rFonts w:ascii="Arial" w:hAnsi="Arial" w:cs="Arial"/>
-          <w:sz w:val="24"/>
-          <w:szCs w:val="24"/>
-        </w:rPr>
-        <w:t xml:space="preserve"> </w:t>
-      </w:r>
-      <w:r>
-        <w:rPr>
-          <w:rFonts w:ascii="Arial" w:hAnsi="Arial" w:cs="Arial"/>
-          <w:sz w:val="24"/>
-          <w:szCs w:val="24"/>
-        </w:rPr>
-        <w:t>l</w:t>
-      </w:r>
-      <w:r>
-        <w:rPr>
-          <w:rFonts w:ascii="Arial" w:hAnsi="Arial" w:cs="Arial"/>
-          <w:sz w:val="24"/>
-          <w:szCs w:val="24"/>
-        </w:rPr>
-        <w:t>os</w:t>
-      </w:r>
-      <w:r>
-        <w:rPr>
-          <w:rFonts w:ascii="Arial" w:hAnsi="Arial" w:cs="Arial"/>
-          <w:sz w:val="24"/>
-          <w:szCs w:val="24"/>
-        </w:rPr>
-        <w:t xml:space="preserve"> curso</w:t>
-      </w:r>
-      <w:r>
-        <w:rPr>
-          <w:rFonts w:ascii="Arial" w:hAnsi="Arial" w:cs="Arial"/>
-          <w:sz w:val="24"/>
-          <w:szCs w:val="24"/>
-        </w:rPr>
-        <w:t>s</w:t>
-      </w:r>
-      <w:r>
-        <w:rPr>
-          <w:rFonts w:ascii="Arial" w:hAnsi="Arial" w:cs="Arial"/>
-          <w:sz w:val="24"/>
-          <w:szCs w:val="24"/>
-        </w:rPr>
-        <w:t xml:space="preserve">.  </w:t>
-      </w:r>
-    </w:p>
-    <w:p>
-      <w:pPr>
-        <w:spacing w:line="360" w:lineRule="auto"/>
-        <w:jc w:val="both"/>
-        <w:rPr>
-          <w:rFonts w:ascii="Arial" w:hAnsi="Arial" w:cs="Arial"/>
-          <w:sz w:val="24"/>
-          <w:szCs w:val="24"/>
-        </w:rPr>
-      </w:pPr>
-    </w:p>
-    <w:p>
-      <w:pPr>
-        <w:spacing w:line="360" w:lineRule="auto"/>
-        <w:jc w:val="both"/>
-        <w:rPr>
-          <w:rFonts w:ascii="Arial" w:hAnsi="Arial" w:cs="Arial"/>
-          <w:sz w:val="24"/>
-          <w:szCs w:val="24"/>
-        </w:rPr>
-      </w:pPr>
-      <w:r>
-        <w:rPr>
-          <w:rFonts w:ascii="Arial" w:hAnsi="Arial" w:cs="Arial"/>
-          <w:b/>
-          <w:sz w:val="24"/>
-          <w:szCs w:val="24"/>
-        </w:rPr>
-        <w:t>Inscripción a eventos</w:t>
-      </w:r>
-      <w:r>
-        <w:rPr>
-          <w:rFonts w:ascii="Arial" w:hAnsi="Arial" w:cs="Arial"/>
-          <w:sz w:val="24"/>
-          <w:szCs w:val="24"/>
-        </w:rPr>
-        <w:t>: Un profesor puede inscribirse a un curso por iniciativa propia o por sugerencia del profesor jefe del departamento</w:t>
-      </w:r>
-      <w:r>
-        <w:rPr>
-          <w:rFonts w:ascii="Arial" w:hAnsi="Arial" w:cs="Arial"/>
-          <w:sz w:val="24"/>
-          <w:szCs w:val="24"/>
-        </w:rPr>
-        <w:t>.  Los profesores acceden al calendario de actividades publicado en los murales de la facultad, o  en la secretaria o a través del profesor jefe de departamento.  El proceso consiste en registrar sus datos en una hoja la cual reposa en la secretaria académica de la facultad</w:t>
-      </w:r>
-      <w:r>
-        <w:rPr>
-          <w:rFonts w:ascii="Arial" w:hAnsi="Arial" w:cs="Arial"/>
-          <w:sz w:val="24"/>
-          <w:szCs w:val="24"/>
-        </w:rPr>
-        <w:t xml:space="preserve"> y que debe ser entregada después al profesor encargado del departamento</w:t>
-      </w:r>
-      <w:r>
-        <w:rPr>
-          <w:rFonts w:ascii="Arial" w:hAnsi="Arial" w:cs="Arial"/>
-          <w:sz w:val="24"/>
-          <w:szCs w:val="24"/>
-        </w:rPr>
-        <w:t>.</w:t>
-      </w:r>
-    </w:p>
-    <w:p>
-      <w:pPr>
-        <w:spacing w:line="360" w:lineRule="auto"/>
-        <w:jc w:val="both"/>
-        <w:rPr>
-          <w:rFonts w:ascii="Arial" w:hAnsi="Arial" w:cs="Arial"/>
-          <w:sz w:val="24"/>
-          <w:szCs w:val="24"/>
-        </w:rPr>
-      </w:pPr>
-    </w:p>
-    <w:p>
-      <w:pPr>
-        <w:spacing w:line="360" w:lineRule="auto"/>
-        <w:jc w:val="both"/>
-        <w:rPr>
-          <w:rFonts w:ascii="Arial" w:hAnsi="Arial" w:cs="Arial"/>
-          <w:sz w:val="24"/>
-          <w:szCs w:val="24"/>
-        </w:rPr>
-      </w:pPr>
-      <w:r>
-        <w:rPr>
-          <w:rFonts w:ascii="Arial" w:hAnsi="Arial" w:cs="Arial"/>
-          <w:b/>
-          <w:sz w:val="24"/>
-          <w:szCs w:val="24"/>
-        </w:rPr>
-        <w:t>Asignar instructor</w:t>
-      </w:r>
-      <w:r>
-        <w:rPr>
-          <w:rFonts w:ascii="Arial" w:hAnsi="Arial" w:cs="Arial"/>
-          <w:sz w:val="24"/>
-          <w:szCs w:val="24"/>
-        </w:rPr>
-        <w:t>: Los instructores son profesores de la facultad expertos en el tema o profesionales externos.  Son consultados por el profesor o la unidad gestora del evento</w:t>
-      </w:r>
-      <w:r>
-        <w:rPr>
-          <w:rFonts w:ascii="Arial" w:hAnsi="Arial" w:cs="Arial"/>
-          <w:sz w:val="24"/>
-          <w:szCs w:val="24"/>
-        </w:rPr>
-        <w:t xml:space="preserve"> para saber si desean brindar el curso</w:t>
-      </w:r>
-      <w:r>
-        <w:rPr>
-          <w:rFonts w:ascii="Arial" w:hAnsi="Arial" w:cs="Arial"/>
-          <w:sz w:val="24"/>
-          <w:szCs w:val="24"/>
-        </w:rPr>
-        <w:t>, pueden ser más de un profesor por evento</w:t>
-      </w:r>
-      <w:r>
-        <w:rPr>
-          <w:rFonts w:ascii="Arial" w:hAnsi="Arial" w:cs="Arial"/>
-          <w:sz w:val="24"/>
-          <w:szCs w:val="24"/>
-        </w:rPr>
-        <w:t>.</w:t>
-      </w:r>
-    </w:p>
-    <w:p>
-      <w:pPr>
-        <w:spacing w:line="360" w:lineRule="auto"/>
-        <w:jc w:val="both"/>
-        <w:rPr>
-          <w:rFonts w:ascii="Arial" w:hAnsi="Arial" w:cs="Arial"/>
-          <w:sz w:val="24"/>
-          <w:szCs w:val="24"/>
-        </w:rPr>
-      </w:pPr>
-    </w:p>
-    <w:p>
-      <w:pPr>
-        <w:spacing w:line="360" w:lineRule="auto"/>
-        <w:jc w:val="both"/>
-        <w:rPr>
-          <w:rFonts w:ascii="Arial" w:hAnsi="Arial" w:cs="Arial"/>
-          <w:sz w:val="24"/>
-          <w:szCs w:val="24"/>
-        </w:rPr>
-      </w:pPr>
-      <w:r>
-        <w:rPr>
-          <w:rFonts w:ascii="Arial" w:hAnsi="Arial" w:cs="Arial"/>
-          <w:b/>
-          <w:sz w:val="24"/>
-          <w:szCs w:val="24"/>
-        </w:rPr>
-        <w:t>Confección de reporte de inscritos</w:t>
-      </w:r>
-      <w:r>
-        <w:rPr>
-          <w:rFonts w:ascii="Arial" w:hAnsi="Arial" w:cs="Arial"/>
-          <w:sz w:val="24"/>
-          <w:szCs w:val="24"/>
-        </w:rPr>
-        <w:t xml:space="preserve">: Luego de que haya cerrado el periodo de inscripción al evento el </w:t>
-      </w:r>
-      <w:r>
-        <w:rPr>
-          <w:rFonts w:ascii="Arial" w:hAnsi="Arial" w:cs="Arial"/>
-          <w:sz w:val="24"/>
-          <w:szCs w:val="24"/>
-        </w:rPr>
-        <w:t xml:space="preserve">Vice-Decano </w:t>
-      </w:r>
-      <w:r>
-        <w:rPr>
-          <w:rFonts w:ascii="Arial" w:hAnsi="Arial" w:cs="Arial"/>
-          <w:sz w:val="24"/>
-          <w:szCs w:val="24"/>
-        </w:rPr>
-        <w:t xml:space="preserve">confecciona un reporte de todos los inscritos al curso y si la </w:t>
-      </w:r>
-      <w:r>
-        <w:rPr>
-          <w:rFonts w:ascii="Arial" w:hAnsi="Arial" w:cs="Arial"/>
-          <w:sz w:val="24"/>
-          <w:szCs w:val="24"/>
-        </w:rPr>
-        <w:t>matrícula</w:t>
-      </w:r>
-      <w:r>
-        <w:rPr>
-          <w:rFonts w:ascii="Arial" w:hAnsi="Arial" w:cs="Arial"/>
-          <w:sz w:val="24"/>
-          <w:szCs w:val="24"/>
-        </w:rPr>
-        <w:t xml:space="preserve"> es suficiente se le da una copia al instructor para que lleve la asistencia de los inscritos en el evento.  Si no hubo suficiente matricula entonces el </w:t>
-      </w:r>
-      <w:r>
-        <w:rPr>
-          <w:rFonts w:ascii="Arial" w:hAnsi="Arial" w:cs="Arial"/>
-          <w:sz w:val="24"/>
-          <w:szCs w:val="24"/>
-        </w:rPr>
-        <w:t xml:space="preserve">Vice-Decano </w:t>
-      </w:r>
-      <w:r>
-        <w:rPr>
-          <w:rFonts w:ascii="Arial" w:hAnsi="Arial" w:cs="Arial"/>
-          <w:sz w:val="24"/>
-          <w:szCs w:val="24"/>
-        </w:rPr>
-        <w:t>puede suspender el mismo, escribiendo como</w:t>
-      </w:r>
-      <w:r>
-        <w:rPr>
-          <w:rFonts w:ascii="Arial" w:hAnsi="Arial" w:cs="Arial"/>
-          <w:sz w:val="24"/>
-          <w:szCs w:val="24"/>
-        </w:rPr>
-        <w:t xml:space="preserve"> observación en el calendario de actividades “no se dictara”.</w:t>
-      </w:r>
-    </w:p>
-    <w:p>
-      <w:pPr>
-        <w:spacing w:line="360" w:lineRule="auto"/>
-        <w:jc w:val="both"/>
-        <w:rPr>
-          <w:rFonts w:ascii="Arial" w:hAnsi="Arial" w:cs="Arial"/>
-          <w:sz w:val="24"/>
-          <w:szCs w:val="24"/>
-        </w:rPr>
-      </w:pPr>
-    </w:p>
-    <w:p>
-      <w:pPr>
-        <w:spacing w:line="360" w:lineRule="auto"/>
-        <w:jc w:val="both"/>
-        <w:rPr>
-          <w:rFonts w:ascii="Arial" w:hAnsi="Arial" w:cs="Arial"/>
-          <w:sz w:val="24"/>
-          <w:szCs w:val="24"/>
-        </w:rPr>
-      </w:pPr>
-      <w:r>
-        <w:rPr>
-          <w:rFonts w:ascii="Arial" w:hAnsi="Arial" w:cs="Arial"/>
-          <w:b/>
-          <w:sz w:val="24"/>
-          <w:szCs w:val="24"/>
-        </w:rPr>
-        <w:t>T</w:t>
-      </w:r>
-      <w:r>
-        <w:rPr>
-          <w:rFonts w:ascii="Arial" w:hAnsi="Arial" w:cs="Arial"/>
-          <w:b/>
-          <w:sz w:val="24"/>
-          <w:szCs w:val="24"/>
-        </w:rPr>
-        <w:t>o</w:t>
-      </w:r>
-      <w:r>
-        <w:rPr>
-          <w:rFonts w:ascii="Arial" w:hAnsi="Arial" w:cs="Arial"/>
-          <w:b/>
-          <w:sz w:val="24"/>
-          <w:szCs w:val="24"/>
-        </w:rPr>
-        <w:t>ma</w:t>
-      </w:r>
-      <w:r>
-        <w:rPr>
-          <w:rFonts w:ascii="Arial" w:hAnsi="Arial" w:cs="Arial"/>
-          <w:b/>
-          <w:sz w:val="24"/>
-          <w:szCs w:val="24"/>
-        </w:rPr>
-        <w:t xml:space="preserve"> de </w:t>
-      </w:r>
-      <w:r>
-        <w:rPr>
-          <w:rFonts w:ascii="Arial" w:hAnsi="Arial" w:cs="Arial"/>
-          <w:b/>
-          <w:sz w:val="24"/>
-          <w:szCs w:val="24"/>
-        </w:rPr>
-        <w:t xml:space="preserve">la </w:t>
-      </w:r>
-      <w:r>
-        <w:rPr>
-          <w:rFonts w:ascii="Arial" w:hAnsi="Arial" w:cs="Arial"/>
-          <w:b/>
-          <w:sz w:val="24"/>
-          <w:szCs w:val="24"/>
-        </w:rPr>
-        <w:t>asistencia diaria</w:t>
-      </w:r>
-      <w:r>
-        <w:rPr>
-          <w:rFonts w:ascii="Arial" w:hAnsi="Arial" w:cs="Arial"/>
-          <w:b/>
-          <w:sz w:val="24"/>
-          <w:szCs w:val="24"/>
-        </w:rPr>
-        <w:t>:</w:t>
-      </w:r>
-      <w:r>
-        <w:rPr>
-          <w:rFonts w:ascii="Arial" w:hAnsi="Arial" w:cs="Arial"/>
-          <w:sz w:val="24"/>
-          <w:szCs w:val="24"/>
-        </w:rPr>
-        <w:t xml:space="preserve"> Para el registro de la asistencia diaria, el instructor pasa una lista </w:t>
-      </w:r>
-      <w:r>
-        <w:rPr>
-          <w:rFonts w:ascii="Arial" w:hAnsi="Arial" w:cs="Arial"/>
-          <w:sz w:val="24"/>
-          <w:szCs w:val="24"/>
-        </w:rPr>
-        <w:t xml:space="preserve"> de asistencia para que los asistentes firmen en </w:t>
-      </w:r>
-      <w:r>
-        <w:rPr>
-          <w:rFonts w:ascii="Arial" w:hAnsi="Arial" w:cs="Arial"/>
-          <w:sz w:val="24"/>
-          <w:szCs w:val="24"/>
-        </w:rPr>
-        <w:t xml:space="preserve">cada fecha, en el </w:t>
-      </w:r>
-      <w:r>
-        <w:rPr>
-          <w:rFonts w:ascii="Arial" w:hAnsi="Arial" w:cs="Arial"/>
-          <w:sz w:val="24"/>
-          <w:szCs w:val="24"/>
-        </w:rPr>
-        <w:lastRenderedPageBreak/>
-        <w:t>momento que está dictando el tema.  Al finalizar el evento este le hace llegar el registro de la asistencia de todos los participantes al Vice-</w:t>
-      </w:r>
-      <w:r>
-        <w:rPr>
-          <w:rFonts w:ascii="Arial" w:hAnsi="Arial" w:cs="Arial"/>
-          <w:sz w:val="24"/>
-          <w:szCs w:val="24"/>
-        </w:rPr>
-        <w:t xml:space="preserve">Decano. </w:t>
-      </w:r>
-    </w:p>
-    <w:p>
-      <w:pPr>
-        <w:spacing w:line="360" w:lineRule="auto"/>
-        <w:jc w:val="both"/>
-        <w:rPr>
-          <w:rFonts w:ascii="Arial" w:hAnsi="Arial" w:cs="Arial"/>
-          <w:sz w:val="24"/>
-          <w:szCs w:val="24"/>
-        </w:rPr>
-      </w:pPr>
-    </w:p>
-    <w:p>
-      <w:pPr>
-        <w:spacing w:line="360" w:lineRule="auto"/>
-        <w:jc w:val="both"/>
-        <w:rPr>
-          <w:rFonts w:ascii="Arial" w:hAnsi="Arial" w:cs="Arial"/>
-          <w:sz w:val="24"/>
-          <w:szCs w:val="24"/>
-        </w:rPr>
-      </w:pPr>
-      <w:r>
-        <w:rPr>
-          <w:rFonts w:ascii="Arial" w:hAnsi="Arial" w:cs="Arial"/>
-          <w:b/>
-          <w:sz w:val="24"/>
-          <w:szCs w:val="24"/>
-        </w:rPr>
-        <w:t>Tabulación de la asistencia</w:t>
-      </w:r>
-      <w:r>
-        <w:rPr>
-          <w:rFonts w:ascii="Arial" w:hAnsi="Arial" w:cs="Arial"/>
-          <w:sz w:val="24"/>
-          <w:szCs w:val="24"/>
-        </w:rPr>
-        <w:t>: El</w:t>
-      </w:r>
-      <w:r>
-        <w:rPr>
-          <w:rFonts w:ascii="Arial" w:hAnsi="Arial" w:cs="Arial"/>
-          <w:sz w:val="24"/>
-          <w:szCs w:val="24"/>
-        </w:rPr>
-        <w:t xml:space="preserve"> asistente del Vice-Decano prepara un reporte de todos los docentes que cumplie</w:t>
-      </w:r>
-      <w:r>
-        <w:rPr>
-          <w:rFonts w:ascii="Arial" w:hAnsi="Arial" w:cs="Arial"/>
-          <w:sz w:val="24"/>
-          <w:szCs w:val="24"/>
-        </w:rPr>
-        <w:t xml:space="preserve">ron con el porcentaje de asistencia.  Cabe destacar que algunos cursos son virtuales y por ende no se considera la asistencia, en este caso lo que evalúa el instructor es  si cumplió o no con el porcentaje de trabajos  o tareas asignadas, generalmente se les da un tiempo para entregar estas asignaciones, cuando esto ocurre entonces el asistente administrativo del Vice-Decano lo incluye en el reporte.  </w:t>
-      </w:r>
-    </w:p>
-    <w:p>
-      <w:pPr>
-        <w:spacing w:line="360" w:lineRule="auto"/>
-        <w:jc w:val="both"/>
-        <w:rPr>
-          <w:rFonts w:ascii="Arial" w:hAnsi="Arial" w:cs="Arial"/>
-          <w:sz w:val="24"/>
-          <w:szCs w:val="24"/>
-        </w:rPr>
-      </w:pPr>
-    </w:p>
-    <w:p>
-      <w:pPr>
-        <w:spacing w:line="360" w:lineRule="auto"/>
-        <w:jc w:val="both"/>
-        <w:rPr>
-          <w:rFonts w:ascii="Arial" w:hAnsi="Arial" w:cs="Arial"/>
-          <w:sz w:val="24"/>
-          <w:szCs w:val="24"/>
-        </w:rPr>
-      </w:pPr>
-      <w:r>
-        <w:rPr>
-          <w:rFonts w:ascii="Arial" w:hAnsi="Arial" w:cs="Arial"/>
-          <w:b/>
-          <w:sz w:val="24"/>
-          <w:szCs w:val="24"/>
-        </w:rPr>
-        <w:t>Presentación de las horas de estudio por cada docente</w:t>
-      </w:r>
-      <w:r>
-        <w:rPr>
-          <w:rFonts w:ascii="Arial" w:hAnsi="Arial" w:cs="Arial"/>
-          <w:sz w:val="24"/>
-          <w:szCs w:val="24"/>
-        </w:rPr>
-        <w:t>:</w:t>
-      </w:r>
-      <w:r>
-        <w:rPr>
-          <w:rFonts w:ascii="Arial" w:hAnsi="Arial" w:cs="Arial"/>
-          <w:sz w:val="24"/>
-          <w:szCs w:val="24"/>
-        </w:rPr>
-        <w:t xml:space="preserve"> Luego de tabular la asistencia y de recibir la aprobación de los cursos virtuales, el asistente del Vice-Decano prepara un cuadro por docente en donde indica las horas computarizadas y los cursos tomados.    </w:t>
-      </w:r>
-    </w:p>
-    <w:p>
-      <w:pPr>
-        <w:spacing w:line="360" w:lineRule="auto"/>
-        <w:jc w:val="both"/>
-        <w:rPr>
-          <w:rFonts w:ascii="Arial" w:hAnsi="Arial" w:cs="Arial"/>
-          <w:b/>
-          <w:sz w:val="24"/>
-          <w:szCs w:val="24"/>
-        </w:rPr>
-      </w:pPr>
-    </w:p>
-    <w:p>
-      <w:pPr>
-        <w:spacing w:line="360" w:lineRule="auto"/>
-        <w:jc w:val="both"/>
-        <w:rPr>
-          <w:rFonts w:ascii="Arial" w:hAnsi="Arial" w:cs="Arial"/>
-          <w:sz w:val="24"/>
-          <w:szCs w:val="24"/>
-        </w:rPr>
-      </w:pPr>
-      <w:r>
-        <w:rPr>
-          <w:rFonts w:ascii="Arial" w:hAnsi="Arial" w:cs="Arial"/>
-          <w:b/>
-          <w:sz w:val="24"/>
-          <w:szCs w:val="24"/>
-        </w:rPr>
-        <w:t>Creación de Categorías de profesores:</w:t>
-      </w:r>
-      <w:r>
-        <w:rPr>
-          <w:rFonts w:ascii="Arial" w:hAnsi="Arial" w:cs="Arial"/>
-          <w:sz w:val="24"/>
-          <w:szCs w:val="24"/>
-        </w:rPr>
-        <w:t xml:space="preserve"> Existen tres categorías de docentes; tiempo completo, tiempo parcial y autoridades.  El Vice-Decano </w:t>
-      </w:r>
-      <w:r>
-        <w:rPr>
-          <w:rFonts w:ascii="Arial" w:hAnsi="Arial" w:cs="Arial"/>
-          <w:sz w:val="24"/>
-          <w:szCs w:val="24"/>
-        </w:rPr>
-        <w:t xml:space="preserve">establece la cantidad de horas correspondientes a cada </w:t>
+      <w:bookmarkStart w:id="0" w:name="_GoBack"/>
+      <w:r>
+        <w:rPr>
+          <w:rFonts w:ascii="Arial" w:hAnsi="Arial" w:cs="Arial"/>
+          <w:sz w:val="24"/>
+          <w:szCs w:val="24"/>
+        </w:rPr>
+        <w:t>establece la cantidad de horas</w:t>
+      </w:r>
+      <w:r>
+        <w:rPr>
+          <w:rFonts w:ascii="Arial" w:hAnsi="Arial" w:cs="Arial"/>
+          <w:sz w:val="24"/>
+          <w:szCs w:val="24"/>
+        </w:rPr>
+        <w:t xml:space="preserve"> mínimas,</w:t>
+      </w:r>
+      <w:r>
+        <w:rPr>
+          <w:rFonts w:ascii="Arial" w:hAnsi="Arial" w:cs="Arial"/>
+          <w:sz w:val="24"/>
+          <w:szCs w:val="24"/>
+        </w:rPr>
+        <w:t xml:space="preserve"> correspondientes a cada </w:t>
       </w:r>
       <w:r>
         <w:rPr>
@@ -2043,50 +2288,7 @@
         <w:t xml:space="preserve">. </w:t>
       </w:r>
     </w:p>
-    <w:p>
-      <w:pPr>
-        <w:spacing w:line="360" w:lineRule="auto"/>
-        <w:jc w:val="both"/>
-        <w:rPr>
-          <w:rFonts w:ascii="Arial" w:hAnsi="Arial" w:cs="Arial"/>
-          <w:sz w:val="24"/>
-          <w:szCs w:val="24"/>
-        </w:rPr>
-      </w:pPr>
-    </w:p>
-    <w:p>
-      <w:pPr>
-        <w:spacing w:line="360" w:lineRule="auto"/>
-        <w:jc w:val="both"/>
-        <w:rPr>
-          <w:rFonts w:ascii="Arial" w:hAnsi="Arial" w:cs="Arial"/>
-          <w:sz w:val="24"/>
-          <w:szCs w:val="24"/>
-        </w:rPr>
-      </w:pPr>
-    </w:p>
-    <w:p>
-      <w:pPr>
-        <w:spacing w:line="360" w:lineRule="auto"/>
-        <w:jc w:val="both"/>
-        <w:rPr>
-          <w:rFonts w:ascii="Arial" w:hAnsi="Arial" w:cs="Arial"/>
-          <w:sz w:val="24"/>
-          <w:szCs w:val="24"/>
-        </w:rPr>
-      </w:pPr>
-    </w:p>
-    <w:p>
-      <w:pPr>
-        <w:spacing w:line="360" w:lineRule="auto"/>
-        <w:jc w:val="both"/>
-        <w:rPr>
-          <w:rFonts w:ascii="Arial" w:hAnsi="Arial" w:cs="Arial"/>
-          <w:sz w:val="24"/>
-          <w:szCs w:val="24"/>
-        </w:rPr>
-      </w:pPr>
-    </w:p>
+    <w:bookmarkEnd w:id="0"/>
     <w:p>
       <w:pPr>
         <w:spacing w:line="360" w:lineRule="auto"/>

</xml_diff>